<commit_message>
Update Regarding the application of DMD algorithm for in vivo studies.docx
</commit_message>
<xml_diff>
--- a/Regarding the application of DMD algorithm for in vivo studies.docx
+++ b/Regarding the application of DMD algorithm for in vivo studies.docx
@@ -105,6 +105,7 @@
         </w:rPr>
         <w:t>“</w:t>
       </w:r>
+      <w:proofErr w:type="spellStart"/>
       <w:r>
         <w:rPr>
           <w:rFonts w:cstheme="minorHAnsi"/>
@@ -112,6 +113,7 @@
         </w:rPr>
         <w:t>ventRange</w:t>
       </w:r>
+      <w:proofErr w:type="spellEnd"/>
       <w:r>
         <w:rPr>
           <w:rFonts w:cstheme="minorHAnsi"/>
@@ -133,6 +135,7 @@
         </w:rPr>
         <w:t>“</w:t>
       </w:r>
+      <w:proofErr w:type="spellStart"/>
       <w:r>
         <w:rPr>
           <w:rFonts w:cstheme="minorHAnsi"/>
@@ -140,6 +143,7 @@
         </w:rPr>
         <w:t>perfRange</w:t>
       </w:r>
+      <w:proofErr w:type="spellEnd"/>
       <w:r>
         <w:rPr>
           <w:rFonts w:cstheme="minorHAnsi"/>
@@ -325,7 +329,23 @@
           <w:rFonts w:eastAsia="Times New Roman" w:cstheme="minorHAnsi"/>
           <w:lang w:eastAsia="en-DE"/>
         </w:rPr>
-        <w:t>BG = prctile(dc</w:t>
+        <w:t xml:space="preserve">BG = </w:t>
+      </w:r>
+      <w:proofErr w:type="spellStart"/>
+      <w:r>
+        <w:rPr>
+          <w:rFonts w:eastAsia="Times New Roman" w:cstheme="minorHAnsi"/>
+          <w:lang w:eastAsia="en-DE"/>
+        </w:rPr>
+        <w:t>prctile</w:t>
+      </w:r>
+      <w:proofErr w:type="spellEnd"/>
+      <w:r>
+        <w:rPr>
+          <w:rFonts w:eastAsia="Times New Roman" w:cstheme="minorHAnsi"/>
+          <w:lang w:eastAsia="en-DE"/>
+        </w:rPr>
+        <w:t>(dc</w:t>
       </w:r>
       <w:r>
         <w:rPr>
@@ -542,6 +562,7 @@
         </w:rPr>
         <w:t>“</w:t>
       </w:r>
+      <w:proofErr w:type="spellStart"/>
       <w:r>
         <w:rPr>
           <w:rFonts w:eastAsia="Times New Roman" w:cstheme="minorHAnsi"/>
@@ -549,6 +570,7 @@
         </w:rPr>
         <w:t>stackNum</w:t>
       </w:r>
+      <w:proofErr w:type="spellEnd"/>
       <w:r>
         <w:rPr>
           <w:rFonts w:eastAsia="Times New Roman" w:cstheme="minorHAnsi"/>
@@ -723,6 +745,82 @@
           <w:lang w:val="en-US"/>
         </w:rPr>
         <w:t xml:space="preserve"> </w:t>
+      </w:r>
+    </w:p>
+    <w:p>
+      <w:pPr>
+        <w:jc w:val="both"/>
+        <w:rPr>
+          <w:rFonts w:cstheme="minorHAnsi"/>
+          <w:lang w:val="en-US"/>
+        </w:rPr>
+      </w:pPr>
+    </w:p>
+    <w:p>
+      <w:pPr>
+        <w:jc w:val="both"/>
+        <w:rPr>
+          <w:rFonts w:cstheme="minorHAnsi"/>
+          <w:lang w:val="en-US"/>
+        </w:rPr>
+      </w:pPr>
+      <w:r>
+        <w:rPr>
+          <w:rFonts w:cstheme="minorHAnsi"/>
+          <w:lang w:val="en-US"/>
+        </w:rPr>
+        <w:t xml:space="preserve">Note: The results in this study were obtained using MATLAB version </w:t>
+      </w:r>
+      <w:r>
+        <w:rPr>
+          <w:rFonts w:cstheme="minorHAnsi"/>
+          <w:lang w:val="en-US"/>
+        </w:rPr>
+        <w:t>R2022a</w:t>
+      </w:r>
+      <w:r>
+        <w:rPr>
+          <w:rFonts w:cstheme="minorHAnsi"/>
+          <w:lang w:val="en-US"/>
+        </w:rPr>
+        <w:t>. Different results might be observed when using older MATLAB version. This is due to a change in the “</w:t>
+      </w:r>
+      <w:proofErr w:type="spellStart"/>
+      <w:r>
+        <w:rPr>
+          <w:rFonts w:cstheme="minorHAnsi"/>
+          <w:lang w:val="en-US"/>
+        </w:rPr>
+        <w:t>mldivide</w:t>
+      </w:r>
+      <w:proofErr w:type="spellEnd"/>
+      <w:r>
+        <w:rPr>
+          <w:rFonts w:cstheme="minorHAnsi"/>
+          <w:lang w:val="en-US"/>
+        </w:rPr>
+        <w:t xml:space="preserve">” function. Specifically, starting with R2022a, </w:t>
+      </w:r>
+      <w:r>
+        <w:rPr>
+          <w:rFonts w:cstheme="minorHAnsi"/>
+          <w:lang w:val="en-US"/>
+        </w:rPr>
+        <w:t>LDL factorization no longer used for full matrices</w:t>
+      </w:r>
+      <w:r>
+        <w:rPr>
+          <w:rFonts w:cstheme="minorHAnsi"/>
+          <w:lang w:val="en-US"/>
+        </w:rPr>
+        <w:t>.</w:t>
+      </w:r>
+      <w:r>
+        <w:rPr>
+          <w:rFonts w:cstheme="minorHAnsi"/>
+          <w:lang w:val="en-US"/>
+        </w:rPr>
+        <w:t xml:space="preserve"> Please see MATLAB documentation for more details.  </w:t>
       </w:r>
     </w:p>
     <w:sectPr>

</xml_diff>